<commit_message>
Proposal adapted to transportation dataset.
</commit_message>
<xml_diff>
--- a/Project Proposal.docx
+++ b/Project Proposal.docx
@@ -52,117 +52,33 @@
     </w:p>
     <w:p>
       <w:r>
-        <w:t>News articles from various news outlets.  We are looking at the following APIs to gather the news articles:</w:t>
+        <w:t xml:space="preserve">We will be using the dataset from the Di-Tech challenge consisting of data collected around the ride-hailing company </w:t>
+      </w:r>
+      <w:proofErr w:type="spellStart"/>
+      <w:r>
+        <w:t>Didi</w:t>
+      </w:r>
+      <w:proofErr w:type="spellEnd"/>
+      <w:r>
+        <w:t xml:space="preserve"> </w:t>
+      </w:r>
+      <w:proofErr w:type="spellStart"/>
+      <w:r>
+        <w:rPr>
+          <w:rFonts w:hint="eastAsia"/>
+        </w:rPr>
+        <w:t>Chuxing</w:t>
+      </w:r>
+      <w:proofErr w:type="spellEnd"/>
+      <w:r>
+        <w:t xml:space="preserve">.  The dataset includes data regarding the transportation </w:t>
+      </w:r>
+      <w:r>
+        <w:t xml:space="preserve">behaviors Chinese citizens. </w:t>
       </w:r>
     </w:p>
     <w:p>
       <w:pPr>
-        <w:pStyle w:val="ListParagraph"/>
-        <w:numPr>
-          <w:ilvl w:val="0"/>
-          <w:numId w:val="1"/>
-        </w:numPr>
-      </w:pPr>
-      <w:r>
-        <w:t xml:space="preserve">Event Registry </w:t>
-      </w:r>
-      <w:r>
-        <w:rPr>
-          <w:highlight w:val="yellow"/>
-        </w:rPr>
-        <w:t>(This includes the body of the article, but the amount of articles available might be less than the News API)</w:t>
-      </w:r>
-    </w:p>
-    <w:p>
-      <w:pPr>
-        <w:pStyle w:val="ListParagraph"/>
-        <w:numPr>
-          <w:ilvl w:val="0"/>
-          <w:numId w:val="1"/>
-        </w:numPr>
-      </w:pPr>
-      <w:r>
-        <w:t xml:space="preserve">News API </w:t>
-      </w:r>
-      <w:r>
-        <w:rPr>
-          <w:highlight w:val="yellow"/>
-        </w:rPr>
-        <w:t>(This only gives a description, so we would need to find a way to crawl the websites when given a</w:t>
-      </w:r>
-      <w:r>
-        <w:rPr>
-          <w:highlight w:val="yellow"/>
-        </w:rPr>
-        <w:t>n</w:t>
-      </w:r>
-      <w:r>
-        <w:rPr>
-          <w:highlight w:val="yellow"/>
-        </w:rPr>
-        <w:t xml:space="preserve"> URL)</w:t>
-      </w:r>
-    </w:p>
-    <w:p>
-      <w:pPr>
-        <w:pStyle w:val="ListParagraph"/>
-        <w:numPr>
-          <w:ilvl w:val="0"/>
-          <w:numId w:val="1"/>
-        </w:numPr>
-      </w:pPr>
-      <w:proofErr w:type="spellStart"/>
-      <w:r>
-        <w:t>AlchemyData</w:t>
-      </w:r>
-      <w:proofErr w:type="spellEnd"/>
-      <w:r>
-        <w:t xml:space="preserve"> News</w:t>
-      </w:r>
-      <w:r>
-        <w:t xml:space="preserve"> </w:t>
-      </w:r>
-      <w:r>
-        <w:rPr>
-          <w:highlight w:val="yellow"/>
-        </w:rPr>
-        <w:t xml:space="preserve">(Requires IBM </w:t>
-      </w:r>
-      <w:proofErr w:type="spellStart"/>
-      <w:r>
-        <w:rPr>
-          <w:highlight w:val="yellow"/>
-        </w:rPr>
-        <w:t>Bluemix</w:t>
-      </w:r>
-      <w:proofErr w:type="spellEnd"/>
-      <w:r>
-        <w:rPr>
-          <w:highlight w:val="yellow"/>
-        </w:rPr>
-        <w:t xml:space="preserve"> account.  There is a free 30-day trial, but we might be limited to collecting all of the articles in 30 days.)</w:t>
-      </w:r>
-    </w:p>
-    <w:p>
-      <w:pPr>
-        <w:pStyle w:val="ListParagraph"/>
-        <w:numPr>
-          <w:ilvl w:val="0"/>
-          <w:numId w:val="1"/>
-        </w:numPr>
-      </w:pPr>
-      <w:r>
-        <w:t xml:space="preserve">RSS Feeds </w:t>
-      </w:r>
-      <w:r>
-        <w:rPr>
-          <w:highlight w:val="yellow"/>
-        </w:rPr>
-        <w:t>(This only gives a description, so we would need to find a way to crawl the websites when given a URL)</w:t>
-      </w:r>
-    </w:p>
-    <w:p>
-      <w:pPr>
         <w:rPr>
           <w:b/>
         </w:rPr>
@@ -173,6 +89,8 @@
         </w:rPr>
         <w:t>Structure:</w:t>
       </w:r>
+      <w:bookmarkStart w:id="0" w:name="_GoBack"/>
+      <w:bookmarkEnd w:id="0"/>
     </w:p>
     <w:p>
       <w:pPr>
@@ -181,17 +99,135 @@
         </w:tabs>
       </w:pPr>
       <w:r>
-        <w:t xml:space="preserve">We are proposing to group similar news articles.  We will then look at the groups independently to determine the various spins of the similar grouped </w:t>
-      </w:r>
-      <w:r>
-        <w:t xml:space="preserve">articles.  </w:t>
+        <w:t xml:space="preserve">We intend on applying regression techniques to the dataset. </w:t>
+      </w:r>
+      <w:r>
+        <w:t xml:space="preserve"> Through applying these techniques, we will be able to mine traffic patterns of </w:t>
+      </w:r>
+      <w:proofErr w:type="spellStart"/>
+      <w:r>
+        <w:t>Didi</w:t>
+      </w:r>
+      <w:proofErr w:type="spellEnd"/>
+      <w:r>
+        <w:t xml:space="preserve"> </w:t>
+      </w:r>
+      <w:proofErr w:type="spellStart"/>
+      <w:r>
+        <w:t>Chuxing</w:t>
+      </w:r>
+      <w:proofErr w:type="spellEnd"/>
+      <w:r>
+        <w:t xml:space="preserve"> customers.  The traffic patterns</w:t>
+      </w:r>
+      <w:r>
+        <w:t xml:space="preserve"> we intend to data mine</w:t>
+      </w:r>
+      <w:r>
+        <w:t xml:space="preserve"> will include </w:t>
+      </w:r>
+      <w:r>
+        <w:t xml:space="preserve">data regarding the time of the day, location of pick-ups and drop-offs, and other relevant information to forecast </w:t>
+      </w:r>
+      <w:proofErr w:type="spellStart"/>
+      <w:r>
+        <w:t>Didi</w:t>
+      </w:r>
+      <w:proofErr w:type="spellEnd"/>
+      <w:r>
+        <w:t xml:space="preserve"> </w:t>
+      </w:r>
+      <w:proofErr w:type="spellStart"/>
+      <w:r>
+        <w:t>Chuxing</w:t>
+      </w:r>
+      <w:proofErr w:type="spellEnd"/>
+      <w:r>
+        <w:t xml:space="preserve"> customer’s needs. </w:t>
+      </w:r>
+    </w:p>
+    <w:p>
+      <w:pPr>
+        <w:tabs>
+          <w:tab w:val="right" w:pos="9360"/>
+        </w:tabs>
+        <w:rPr>
+          <w:b/>
+        </w:rPr>
+      </w:pPr>
+      <w:r>
+        <w:rPr>
+          <w:b/>
+        </w:rPr>
+        <w:t>Problem:</w:t>
+      </w:r>
+    </w:p>
+    <w:p>
+      <w:pPr>
+        <w:tabs>
+          <w:tab w:val="right" w:pos="9360"/>
+        </w:tabs>
+      </w:pPr>
+      <w:r>
+        <w:t>With such a high reliance on non-personal transportation, it is important for the transportation industry to have a good understanding of the transportation patterns.  Using this data</w:t>
+      </w:r>
+      <w:r>
+        <w:t xml:space="preserve">set, we hope to forecast the transportation needs of the customers of </w:t>
+      </w:r>
+      <w:proofErr w:type="spellStart"/>
+      <w:r>
+        <w:t>Didi</w:t>
+      </w:r>
+      <w:proofErr w:type="spellEnd"/>
+      <w:r>
+        <w:t xml:space="preserve"> </w:t>
+      </w:r>
+      <w:proofErr w:type="spellStart"/>
+      <w:r>
+        <w:t>Chuxing</w:t>
+      </w:r>
+      <w:proofErr w:type="spellEnd"/>
+      <w:r>
+        <w:t xml:space="preserve">.  By focusing better on the needs of the customers, </w:t>
+      </w:r>
+      <w:proofErr w:type="spellStart"/>
+      <w:r>
+        <w:t>Didi</w:t>
+      </w:r>
+      <w:proofErr w:type="spellEnd"/>
+      <w:r>
+        <w:t xml:space="preserve"> </w:t>
+      </w:r>
+      <w:proofErr w:type="spellStart"/>
+      <w:r>
+        <w:t>Chuxing</w:t>
+      </w:r>
+      <w:proofErr w:type="spellEnd"/>
+      <w:r>
+        <w:t xml:space="preserve"> can optimize their drivers and their revenue.</w:t>
+      </w:r>
+    </w:p>
+    <w:p>
+      <w:pPr>
+        <w:tabs>
+          <w:tab w:val="right" w:pos="9360"/>
+        </w:tabs>
+        <w:rPr>
+          <w:b/>
+        </w:rPr>
+      </w:pPr>
+      <w:r>
+        <w:rPr>
+          <w:b/>
+        </w:rPr>
+        <w:t xml:space="preserve">What is </w:t>
       </w:r>
       <w:proofErr w:type="gramStart"/>
       <w:r>
         <w:rPr>
-          <w:highlight w:val="yellow"/>
-        </w:rPr>
-        <w:t>(Add information about clustering?)</w:t>
+          <w:b/>
+        </w:rPr>
+        <w:t>New:</w:t>
       </w:r>
       <w:proofErr w:type="gramEnd"/>
     </w:p>
@@ -200,139 +236,15 @@
         <w:tabs>
           <w:tab w:val="right" w:pos="9360"/>
         </w:tabs>
-        <w:rPr>
-          <w:b/>
-        </w:rPr>
-      </w:pPr>
-      <w:r>
-        <w:rPr>
-          <w:b/>
-        </w:rPr>
-        <w:t>Problem:</w:t>
-      </w:r>
-    </w:p>
-    <w:p>
-      <w:pPr>
-        <w:tabs>
-          <w:tab w:val="right" w:pos="9360"/>
-        </w:tabs>
-      </w:pPr>
-      <w:r>
-        <w:t>Given the recent visibility of Fake News, we believe it would be interestin</w:t>
-      </w:r>
-      <w:r>
-        <w:t xml:space="preserve">g to understand the patterns in </w:t>
-      </w:r>
-      <w:r>
-        <w:t>how</w:t>
-      </w:r>
-      <w:r>
-        <w:t xml:space="preserve"> </w:t>
-      </w:r>
-      <w:r>
-        <w:t xml:space="preserve">news </w:t>
-      </w:r>
-      <w:proofErr w:type="gramStart"/>
-      <w:r>
-        <w:t>is reported</w:t>
-      </w:r>
-      <w:proofErr w:type="gramEnd"/>
-      <w:r>
-        <w:t xml:space="preserve">.  By looking at various news outlets, we hope to </w:t>
-      </w:r>
-      <w:r>
-        <w:t>label</w:t>
-      </w:r>
-      <w:bookmarkStart w:id="0" w:name="_GoBack"/>
-      <w:bookmarkEnd w:id="0"/>
-      <w:r>
-        <w:t xml:space="preserve"> the biases that </w:t>
-      </w:r>
-      <w:proofErr w:type="gramStart"/>
-      <w:r>
-        <w:t>are added</w:t>
-      </w:r>
-      <w:proofErr w:type="gramEnd"/>
-      <w:r>
-        <w:t xml:space="preserve"> to articles </w:t>
-      </w:r>
-      <w:r>
-        <w:t>containing similar</w:t>
-      </w:r>
-      <w:r>
-        <w:t xml:space="preserve"> factual</w:t>
-      </w:r>
-      <w:r>
-        <w:t xml:space="preserve"> content.  While this will not change th</w:t>
-      </w:r>
-      <w:r>
-        <w:t xml:space="preserve">e spread of Fake News, we hope to better understand patterns related to </w:t>
-      </w:r>
-      <w:r>
-        <w:t xml:space="preserve">the subjectivity </w:t>
-      </w:r>
-      <w:r>
-        <w:t>added in the reporting of</w:t>
-      </w:r>
-      <w:r>
-        <w:t xml:space="preserve"> stories</w:t>
-      </w:r>
-      <w:r>
-        <w:t xml:space="preserve"> across sources</w:t>
-      </w:r>
-      <w:r>
-        <w:t xml:space="preserve">. </w:t>
-      </w:r>
-    </w:p>
-    <w:p>
-      <w:pPr>
-        <w:tabs>
-          <w:tab w:val="right" w:pos="9360"/>
-        </w:tabs>
-        <w:rPr>
-          <w:b/>
-        </w:rPr>
-      </w:pPr>
-      <w:r>
-        <w:rPr>
-          <w:b/>
-        </w:rPr>
-        <w:t xml:space="preserve">What is </w:t>
-      </w:r>
-      <w:proofErr w:type="gramStart"/>
-      <w:r>
-        <w:rPr>
-          <w:b/>
-        </w:rPr>
-        <w:t>New:</w:t>
-      </w:r>
-      <w:proofErr w:type="gramEnd"/>
-    </w:p>
-    <w:p>
-      <w:pPr>
-        <w:tabs>
-          <w:tab w:val="right" w:pos="9360"/>
-        </w:tabs>
-      </w:pPr>
+      </w:pPr>
+      <w:r>
+        <w:t xml:space="preserve">We will explore a deeper understanding of regression techniques by comparing several regression techniques to determine the advantages and disadvantages to the techniques.  </w:t>
+      </w:r>
       <w:r>
         <w:rPr>
           <w:highlight w:val="yellow"/>
         </w:rPr>
-        <w:t xml:space="preserve">I </w:t>
-      </w:r>
-      <w:proofErr w:type="gramStart"/>
-      <w:r>
-        <w:rPr>
-          <w:highlight w:val="yellow"/>
-        </w:rPr>
-        <w:t>don’t</w:t>
-      </w:r>
-      <w:proofErr w:type="gramEnd"/>
-      <w:r>
-        <w:rPr>
-          <w:highlight w:val="yellow"/>
-        </w:rPr>
-        <w:t xml:space="preserve"> know what to add here.</w:t>
+        <w:t>(I need help here)</w:t>
       </w:r>
     </w:p>
     <w:sectPr>

</xml_diff>